<commit_message>
update tech theory interview prepration
</commit_message>
<xml_diff>
--- a/TechTopics.docx
+++ b/TechTopics.docx
@@ -450,19 +450,7 @@
               <w:rPr>
                 <w:rFonts w:ascii="Cambria" w:hAnsi="Cambria"/>
               </w:rPr>
-              <w:t xml:space="preserve">+ </w:t>
-            </w:r>
-            <w:r>
-              <w:rPr>
-                <w:rFonts w:ascii="Cambria" w:hAnsi="Cambria"/>
-              </w:rPr>
-              <w:t>Does not a</w:t>
-            </w:r>
-            <w:r>
-              <w:rPr>
-                <w:rFonts w:ascii="Cambria" w:hAnsi="Cambria"/>
-              </w:rPr>
-              <w:t>utomatically reorganize memory</w:t>
+              <w:t>+ Does not automatically reorganize memory</w:t>
             </w:r>
           </w:p>
           <w:p>
@@ -609,15 +597,7 @@
               <w:rPr>
                 <w:rFonts w:ascii="Cambria" w:hAnsi="Cambria"/>
               </w:rPr>
-              <w:t>Concurren</w:t>
-            </w:r>
-            <w:bookmarkStart w:id="0" w:name="_GoBack"/>
-            <w:bookmarkEnd w:id="0"/>
-            <w:r>
-              <w:rPr>
-                <w:rFonts w:ascii="Cambria" w:hAnsi="Cambria"/>
-              </w:rPr>
-              <w:t>cy support</w:t>
+              <w:t>Concurrency support</w:t>
             </w:r>
           </w:p>
         </w:tc>
@@ -633,6 +613,33 @@
                 <w:rFonts w:ascii="Cambria" w:hAnsi="Cambria"/>
               </w:rPr>
             </w:pPr>
+            <w:r>
+              <w:rPr>
+                <w:rFonts w:ascii="Cambria" w:hAnsi="Cambria"/>
+              </w:rPr>
+              <w:t xml:space="preserve">+ Single-thread model, NodeJS will </w:t>
+            </w:r>
+            <w:r>
+              <w:rPr>
+                <w:rFonts w:ascii="Cambria" w:hAnsi="Cambria"/>
+              </w:rPr>
+              <w:t>only execute 1 task at a time and send callbacks to the underlying operating system to handle</w:t>
+            </w:r>
+          </w:p>
+          <w:p>
+            <w:pPr>
+              <w:pStyle w:val="ListParagraph"/>
+              <w:ind w:left="0"/>
+              <w:rPr>
+                <w:rFonts w:ascii="Cambria" w:hAnsi="Cambria"/>
+              </w:rPr>
+            </w:pPr>
+            <w:r>
+              <w:rPr>
+                <w:rFonts w:ascii="Cambria" w:hAnsi="Cambria"/>
+              </w:rPr>
+              <w:t>+ Disadvantage: Does not take all advantages of multicore processors.</w:t>
+            </w:r>
           </w:p>
         </w:tc>
         <w:tc>
@@ -647,6 +654,48 @@
                 <w:rFonts w:ascii="Cambria" w:hAnsi="Cambria"/>
               </w:rPr>
             </w:pPr>
+            <w:r>
+              <w:rPr>
+                <w:rFonts w:ascii="Cambria" w:hAnsi="Cambria"/>
+              </w:rPr>
+              <w:t>+ Use threads to handle concurrency.  Multiple async tasks can be sent to a thread and then combined the result at the end.</w:t>
+            </w:r>
+          </w:p>
+          <w:p>
+            <w:pPr>
+              <w:pStyle w:val="ListParagraph"/>
+              <w:ind w:left="0"/>
+              <w:rPr>
+                <w:rFonts w:ascii="Cambria" w:hAnsi="Cambria"/>
+              </w:rPr>
+            </w:pPr>
+            <w:r>
+              <w:rPr>
+                <w:rFonts w:ascii="Cambria" w:hAnsi="Cambria"/>
+              </w:rPr>
+              <w:t>+ Disadvantage: Managing thread is pretty difficult and can lead to race condition.</w:t>
+            </w:r>
+          </w:p>
+          <w:p>
+            <w:pPr>
+              <w:pStyle w:val="ListParagraph"/>
+              <w:ind w:left="0"/>
+              <w:rPr>
+                <w:rFonts w:ascii="Cambria" w:hAnsi="Cambria"/>
+              </w:rPr>
+            </w:pPr>
+            <w:r>
+              <w:rPr>
+                <w:rFonts w:ascii="Cambria" w:hAnsi="Cambria"/>
+              </w:rPr>
+              <w:t xml:space="preserve">+ Python uses GIL which </w:t>
+            </w:r>
+            <w:r>
+              <w:rPr>
+                <w:rFonts w:ascii="Cambria" w:hAnsi="Cambria"/>
+              </w:rPr>
+              <w:t>ensures that only ONE thread can execute Python code at a moment</w:t>
+            </w:r>
           </w:p>
         </w:tc>
         <w:tc>
@@ -661,6 +710,33 @@
                 <w:rFonts w:ascii="Cambria" w:hAnsi="Cambria"/>
               </w:rPr>
             </w:pPr>
+            <w:r>
+              <w:rPr>
+                <w:rFonts w:ascii="Cambria" w:hAnsi="Cambria"/>
+              </w:rPr>
+              <w:t xml:space="preserve">+ </w:t>
+            </w:r>
+            <w:r>
+              <w:rPr>
+                <w:rFonts w:ascii="Cambria" w:hAnsi="Cambria"/>
+              </w:rPr>
+              <w:t>Use Actors to handle concurrency, multiple actors can be managed in a thread. In a thread, an actor will process messages sequentially, if there is a blocking task like IO, it will send the task to the underlying system to handle</w:t>
+            </w:r>
+          </w:p>
+          <w:p>
+            <w:pPr>
+              <w:pStyle w:val="ListParagraph"/>
+              <w:ind w:left="0"/>
+              <w:rPr>
+                <w:rFonts w:ascii="Cambria" w:hAnsi="Cambria"/>
+              </w:rPr>
+            </w:pPr>
+            <w:r>
+              <w:rPr>
+                <w:rFonts w:ascii="Cambria" w:hAnsi="Cambria"/>
+              </w:rPr>
+              <w:t>+ Disadvantage: Introducing overhead like deserialize / serialize the message, life cycle management.</w:t>
+            </w:r>
           </w:p>
         </w:tc>
       </w:tr>
@@ -697,6 +773,33 @@
                 <w:rFonts w:ascii="Cambria" w:hAnsi="Cambria"/>
               </w:rPr>
             </w:pPr>
+            <w:r>
+              <w:rPr>
+                <w:rFonts w:ascii="Cambria" w:hAnsi="Cambria"/>
+              </w:rPr>
+              <w:t xml:space="preserve">+ Moderate: Low overhead as it does not care about things like thread creation </w:t>
+            </w:r>
+            <w:r>
+              <w:rPr>
+                <w:rFonts w:ascii="Cambria" w:hAnsi="Cambria"/>
+              </w:rPr>
+              <w:lastRenderedPageBreak/>
+              <w:t xml:space="preserve">or context </w:t>
+            </w:r>
+            <w:proofErr w:type="gramStart"/>
+            <w:r>
+              <w:rPr>
+                <w:rFonts w:ascii="Cambria" w:hAnsi="Cambria"/>
+              </w:rPr>
+              <w:t>switching  …</w:t>
+            </w:r>
+            <w:proofErr w:type="gramEnd"/>
+            <w:r>
+              <w:rPr>
+                <w:rFonts w:ascii="Cambria" w:hAnsi="Cambria"/>
+              </w:rPr>
+              <w:t xml:space="preserve">. </w:t>
+            </w:r>
           </w:p>
         </w:tc>
         <w:tc>
@@ -711,6 +814,35 @@
                 <w:rFonts w:ascii="Cambria" w:hAnsi="Cambria"/>
               </w:rPr>
             </w:pPr>
+            <w:r>
+              <w:rPr>
+                <w:rFonts w:ascii="Cambria" w:hAnsi="Cambria"/>
+              </w:rPr>
+              <w:lastRenderedPageBreak/>
+              <w:t xml:space="preserve">+ Slowest: This is due to the GIL, GIL ensures that only ONE thread can </w:t>
+            </w:r>
+            <w:r>
+              <w:rPr>
+                <w:rFonts w:ascii="Cambria" w:hAnsi="Cambria"/>
+              </w:rPr>
+              <w:lastRenderedPageBreak/>
+              <w:t xml:space="preserve">execute Python code at a moment. This introduces overhead like context switching, managing resources, race conditions </w:t>
+            </w:r>
+          </w:p>
+          <w:p>
+            <w:pPr>
+              <w:pStyle w:val="ListParagraph"/>
+              <w:ind w:left="0"/>
+              <w:rPr>
+                <w:rFonts w:ascii="Cambria" w:hAnsi="Cambria"/>
+              </w:rPr>
+            </w:pPr>
+            <w:r>
+              <w:rPr>
+                <w:rFonts w:ascii="Cambria" w:hAnsi="Cambria"/>
+              </w:rPr>
+              <w:t>+ Python will stop the program to collect garbage and detect cycle.</w:t>
+            </w:r>
           </w:p>
         </w:tc>
         <w:tc>
@@ -725,74 +857,1303 @@
                 <w:rFonts w:ascii="Cambria" w:hAnsi="Cambria"/>
               </w:rPr>
             </w:pPr>
+            <w:r>
+              <w:rPr>
+                <w:rFonts w:ascii="Cambria" w:hAnsi="Cambria"/>
+              </w:rPr>
+              <w:lastRenderedPageBreak/>
+              <w:t xml:space="preserve">+ Fastest: Compiled language, concurrent garbage collection, multiple threads can be </w:t>
+            </w:r>
+            <w:r>
+              <w:rPr>
+                <w:rFonts w:ascii="Cambria" w:hAnsi="Cambria"/>
+              </w:rPr>
+              <w:lastRenderedPageBreak/>
+              <w:t>executed at the same time.</w:t>
+            </w:r>
+          </w:p>
+        </w:tc>
+      </w:tr>
+    </w:tbl>
+    <w:p>
+      <w:pPr>
+        <w:pStyle w:val="ListParagraph"/>
+        <w:rPr>
+          <w:rFonts w:ascii="Cambria" w:hAnsi="Cambria"/>
+        </w:rPr>
+      </w:pPr>
+    </w:p>
+    <w:p>
+      <w:pPr>
+        <w:pStyle w:val="ListParagraph"/>
+        <w:numPr>
+          <w:ilvl w:val="0"/>
+          <w:numId w:val="3"/>
+        </w:numPr>
+        <w:rPr>
+          <w:rFonts w:ascii="Cambria" w:hAnsi="Cambria"/>
+        </w:rPr>
+      </w:pPr>
+      <w:r>
+        <w:rPr>
+          <w:rFonts w:ascii="Cambria" w:hAnsi="Cambria"/>
+        </w:rPr>
+        <w:t xml:space="preserve">Compiled Language vs Interpreted Language </w:t>
+      </w:r>
+    </w:p>
+    <w:tbl>
+      <w:tblPr>
+        <w:tblStyle w:val="TableGrid"/>
+        <w:tblW w:w="0" w:type="auto"/>
+        <w:tblInd w:w="720" w:type="dxa"/>
+        <w:tblLook w:val="04A0" w:firstRow="1" w:lastRow="0" w:firstColumn="1" w:lastColumn="0" w:noHBand="0" w:noVBand="1"/>
+      </w:tblPr>
+      <w:tblGrid>
+        <w:gridCol w:w="2782"/>
+        <w:gridCol w:w="2922"/>
+        <w:gridCol w:w="2926"/>
+      </w:tblGrid>
+      <w:tr>
+        <w:tc>
+          <w:tcPr>
+            <w:tcW w:w="3116" w:type="dxa"/>
+          </w:tcPr>
+          <w:p>
+            <w:pPr>
+              <w:pStyle w:val="ListParagraph"/>
+              <w:ind w:left="0"/>
+              <w:rPr>
+                <w:rFonts w:ascii="Cambria" w:hAnsi="Cambria"/>
+              </w:rPr>
+            </w:pPr>
+          </w:p>
+        </w:tc>
+        <w:tc>
+          <w:tcPr>
+            <w:tcW w:w="3117" w:type="dxa"/>
+          </w:tcPr>
+          <w:p>
+            <w:pPr>
+              <w:pStyle w:val="ListParagraph"/>
+              <w:ind w:left="0"/>
+              <w:rPr>
+                <w:rFonts w:ascii="Cambria" w:hAnsi="Cambria"/>
+              </w:rPr>
+            </w:pPr>
+            <w:r>
+              <w:rPr>
+                <w:rFonts w:ascii="Cambria" w:hAnsi="Cambria"/>
+              </w:rPr>
+              <w:t>Compiled Language</w:t>
+            </w:r>
+          </w:p>
+        </w:tc>
+        <w:tc>
+          <w:tcPr>
+            <w:tcW w:w="3117" w:type="dxa"/>
+          </w:tcPr>
+          <w:p>
+            <w:pPr>
+              <w:pStyle w:val="ListParagraph"/>
+              <w:ind w:left="0"/>
+              <w:rPr>
+                <w:rFonts w:ascii="Cambria" w:hAnsi="Cambria"/>
+              </w:rPr>
+            </w:pPr>
+            <w:r>
+              <w:rPr>
+                <w:rFonts w:ascii="Cambria" w:hAnsi="Cambria"/>
+              </w:rPr>
+              <w:t>Interpreted Language</w:t>
+            </w:r>
           </w:p>
         </w:tc>
       </w:tr>
       <w:tr>
         <w:tc>
           <w:tcPr>
-            <w:tcW w:w="1615" w:type="dxa"/>
-          </w:tcPr>
-          <w:p>
-            <w:pPr>
-              <w:pStyle w:val="ListParagraph"/>
-              <w:ind w:left="0"/>
-              <w:rPr>
-                <w:rFonts w:ascii="Cambria" w:hAnsi="Cambria"/>
-              </w:rPr>
-            </w:pPr>
-            <w:r>
-              <w:rPr>
-                <w:rFonts w:ascii="Cambria" w:hAnsi="Cambria"/>
-              </w:rPr>
-              <w:t>Portability</w:t>
-            </w:r>
-          </w:p>
-        </w:tc>
-        <w:tc>
-          <w:tcPr>
-            <w:tcW w:w="2250" w:type="dxa"/>
-          </w:tcPr>
-          <w:p>
-            <w:pPr>
-              <w:pStyle w:val="ListParagraph"/>
-              <w:ind w:left="0"/>
-              <w:rPr>
-                <w:rFonts w:ascii="Cambria" w:hAnsi="Cambria"/>
-              </w:rPr>
-            </w:pPr>
-          </w:p>
-        </w:tc>
-        <w:tc>
-          <w:tcPr>
-            <w:tcW w:w="2250" w:type="dxa"/>
-          </w:tcPr>
-          <w:p>
-            <w:pPr>
-              <w:pStyle w:val="ListParagraph"/>
-              <w:ind w:left="0"/>
-              <w:rPr>
-                <w:rFonts w:ascii="Cambria" w:hAnsi="Cambria"/>
-              </w:rPr>
-            </w:pPr>
-          </w:p>
-        </w:tc>
-        <w:tc>
-          <w:tcPr>
-            <w:tcW w:w="2515" w:type="dxa"/>
-          </w:tcPr>
-          <w:p>
-            <w:pPr>
-              <w:pStyle w:val="ListParagraph"/>
-              <w:ind w:left="0"/>
-              <w:rPr>
-                <w:rFonts w:ascii="Cambria" w:hAnsi="Cambria"/>
-              </w:rPr>
-            </w:pPr>
+            <w:tcW w:w="3116" w:type="dxa"/>
+          </w:tcPr>
+          <w:p>
+            <w:pPr>
+              <w:pStyle w:val="ListParagraph"/>
+              <w:ind w:left="0"/>
+              <w:rPr>
+                <w:rFonts w:ascii="Cambria" w:hAnsi="Cambria"/>
+              </w:rPr>
+            </w:pPr>
+            <w:r>
+              <w:rPr>
+                <w:rFonts w:ascii="Cambria" w:hAnsi="Cambria"/>
+              </w:rPr>
+              <w:t>Execution</w:t>
+            </w:r>
+          </w:p>
+        </w:tc>
+        <w:tc>
+          <w:tcPr>
+            <w:tcW w:w="3117" w:type="dxa"/>
+          </w:tcPr>
+          <w:p>
+            <w:pPr>
+              <w:pStyle w:val="ListParagraph"/>
+              <w:numPr>
+                <w:ilvl w:val="0"/>
+                <w:numId w:val="4"/>
+              </w:numPr>
+              <w:rPr>
+                <w:rFonts w:ascii="Cambria" w:hAnsi="Cambria"/>
+              </w:rPr>
+            </w:pPr>
+            <w:r>
+              <w:rPr>
+                <w:rFonts w:ascii="Cambria" w:hAnsi="Cambria"/>
+              </w:rPr>
+              <w:t xml:space="preserve">Optimize and convert into machine code before producing an executable that the computer can run </w:t>
+            </w:r>
+          </w:p>
+        </w:tc>
+        <w:tc>
+          <w:tcPr>
+            <w:tcW w:w="3117" w:type="dxa"/>
+          </w:tcPr>
+          <w:p>
+            <w:pPr>
+              <w:pStyle w:val="ListParagraph"/>
+              <w:numPr>
+                <w:ilvl w:val="0"/>
+                <w:numId w:val="4"/>
+              </w:numPr>
+              <w:rPr>
+                <w:rFonts w:ascii="Cambria" w:hAnsi="Cambria"/>
+              </w:rPr>
+            </w:pPr>
+            <w:r>
+              <w:rPr>
+                <w:rFonts w:ascii="Cambria" w:hAnsi="Cambria"/>
+              </w:rPr>
+              <w:t xml:space="preserve">Code will be converted into machine code line by line in runtime. </w:t>
+            </w:r>
+          </w:p>
+        </w:tc>
+      </w:tr>
+      <w:tr>
+        <w:tc>
+          <w:tcPr>
+            <w:tcW w:w="3116" w:type="dxa"/>
+          </w:tcPr>
+          <w:p>
+            <w:pPr>
+              <w:pStyle w:val="ListParagraph"/>
+              <w:ind w:left="0"/>
+              <w:rPr>
+                <w:rFonts w:ascii="Cambria" w:hAnsi="Cambria"/>
+              </w:rPr>
+            </w:pPr>
+            <w:r>
+              <w:rPr>
+                <w:rFonts w:ascii="Cambria" w:hAnsi="Cambria"/>
+              </w:rPr>
+              <w:t>Performance</w:t>
+            </w:r>
+          </w:p>
+        </w:tc>
+        <w:tc>
+          <w:tcPr>
+            <w:tcW w:w="3117" w:type="dxa"/>
+          </w:tcPr>
+          <w:p>
+            <w:pPr>
+              <w:pStyle w:val="ListParagraph"/>
+              <w:numPr>
+                <w:ilvl w:val="0"/>
+                <w:numId w:val="4"/>
+              </w:numPr>
+              <w:rPr>
+                <w:rFonts w:ascii="Cambria" w:hAnsi="Cambria"/>
+              </w:rPr>
+            </w:pPr>
+            <w:r>
+              <w:rPr>
+                <w:rFonts w:ascii="Cambria" w:hAnsi="Cambria"/>
+              </w:rPr>
+              <w:t>Faster due to the optimization when compiling code and does not have overhead for deciding the type of the variable.</w:t>
+            </w:r>
+          </w:p>
+        </w:tc>
+        <w:tc>
+          <w:tcPr>
+            <w:tcW w:w="3117" w:type="dxa"/>
+          </w:tcPr>
+          <w:p>
+            <w:pPr>
+              <w:pStyle w:val="ListParagraph"/>
+              <w:numPr>
+                <w:ilvl w:val="0"/>
+                <w:numId w:val="4"/>
+              </w:numPr>
+              <w:rPr>
+                <w:rFonts w:ascii="Cambria" w:hAnsi="Cambria"/>
+              </w:rPr>
+            </w:pPr>
+            <w:r>
+              <w:rPr>
+                <w:rFonts w:ascii="Cambria" w:hAnsi="Cambria"/>
+              </w:rPr>
+              <w:t xml:space="preserve">Slower due to the fact that the language needs to convert each line into machine code and overheads like deciding the type of the variables. </w:t>
+            </w:r>
+          </w:p>
+        </w:tc>
+      </w:tr>
+      <w:tr>
+        <w:tc>
+          <w:tcPr>
+            <w:tcW w:w="3116" w:type="dxa"/>
+          </w:tcPr>
+          <w:p>
+            <w:pPr>
+              <w:pStyle w:val="ListParagraph"/>
+              <w:ind w:left="0"/>
+              <w:rPr>
+                <w:rFonts w:ascii="Cambria" w:hAnsi="Cambria"/>
+              </w:rPr>
+            </w:pPr>
+            <w:r>
+              <w:rPr>
+                <w:rFonts w:ascii="Cambria" w:hAnsi="Cambria"/>
+              </w:rPr>
+              <w:t>Dependency</w:t>
+            </w:r>
+          </w:p>
+        </w:tc>
+        <w:tc>
+          <w:tcPr>
+            <w:tcW w:w="3117" w:type="dxa"/>
+          </w:tcPr>
+          <w:p>
+            <w:pPr>
+              <w:pStyle w:val="ListParagraph"/>
+              <w:numPr>
+                <w:ilvl w:val="0"/>
+                <w:numId w:val="4"/>
+              </w:numPr>
+              <w:rPr>
+                <w:rFonts w:ascii="Cambria" w:hAnsi="Cambria"/>
+              </w:rPr>
+            </w:pPr>
+            <w:r>
+              <w:rPr>
+                <w:rFonts w:ascii="Cambria" w:hAnsi="Cambria"/>
+              </w:rPr>
+              <w:t>Platform specific executables, so a file can run in one computer might not be able to run in another computer</w:t>
+            </w:r>
+          </w:p>
+        </w:tc>
+        <w:tc>
+          <w:tcPr>
+            <w:tcW w:w="3117" w:type="dxa"/>
+          </w:tcPr>
+          <w:p>
+            <w:pPr>
+              <w:pStyle w:val="ListParagraph"/>
+              <w:numPr>
+                <w:ilvl w:val="0"/>
+                <w:numId w:val="4"/>
+              </w:numPr>
+              <w:rPr>
+                <w:rFonts w:ascii="Cambria" w:hAnsi="Cambria"/>
+              </w:rPr>
+            </w:pPr>
+            <w:r>
+              <w:rPr>
+                <w:rFonts w:ascii="Cambria" w:hAnsi="Cambria"/>
+              </w:rPr>
+              <w:t>Require a runtime environment (Python interpreter or JS engine)</w:t>
+            </w:r>
+            <w:r>
+              <w:rPr>
+                <w:rFonts w:ascii="Cambria" w:hAnsi="Cambria"/>
+              </w:rPr>
+              <w:t xml:space="preserve"> </w:t>
+            </w:r>
           </w:p>
         </w:tc>
       </w:tr>
     </w:tbl>
+    <w:p>
+      <w:pPr>
+        <w:pStyle w:val="ListParagraph"/>
+        <w:rPr>
+          <w:rFonts w:ascii="Cambria" w:hAnsi="Cambria"/>
+        </w:rPr>
+      </w:pPr>
+    </w:p>
+    <w:p>
+      <w:pPr>
+        <w:pStyle w:val="ListParagraph"/>
+        <w:numPr>
+          <w:ilvl w:val="0"/>
+          <w:numId w:val="3"/>
+        </w:numPr>
+        <w:rPr>
+          <w:rFonts w:ascii="Cambria" w:hAnsi="Cambria"/>
+        </w:rPr>
+      </w:pPr>
+      <w:r>
+        <w:rPr>
+          <w:rFonts w:ascii="Cambria" w:hAnsi="Cambria"/>
+        </w:rPr>
+        <w:t>SQL vs NoSQL</w:t>
+      </w:r>
+      <w:r>
+        <w:rPr>
+          <w:rFonts w:ascii="Cambria" w:hAnsi="Cambria"/>
+        </w:rPr>
+        <w:t xml:space="preserve"> (ACID)</w:t>
+      </w:r>
+    </w:p>
+    <w:p>
+      <w:pPr>
+        <w:pStyle w:val="ListParagraph"/>
+        <w:rPr>
+          <w:rFonts w:ascii="Cambria" w:hAnsi="Cambria"/>
+        </w:rPr>
+      </w:pPr>
+    </w:p>
+    <w:tbl>
+      <w:tblPr>
+        <w:tblStyle w:val="TableGrid"/>
+        <w:tblW w:w="0" w:type="auto"/>
+        <w:tblInd w:w="720" w:type="dxa"/>
+        <w:tblLook w:val="04A0" w:firstRow="1" w:lastRow="0" w:firstColumn="1" w:lastColumn="0" w:noHBand="0" w:noVBand="1"/>
+      </w:tblPr>
+      <w:tblGrid>
+        <w:gridCol w:w="2728"/>
+        <w:gridCol w:w="2951"/>
+        <w:gridCol w:w="2951"/>
+      </w:tblGrid>
+      <w:tr>
+        <w:tc>
+          <w:tcPr>
+            <w:tcW w:w="3116" w:type="dxa"/>
+          </w:tcPr>
+          <w:p>
+            <w:pPr>
+              <w:pStyle w:val="ListParagraph"/>
+              <w:ind w:left="0"/>
+              <w:rPr>
+                <w:rFonts w:ascii="Cambria" w:hAnsi="Cambria"/>
+              </w:rPr>
+            </w:pPr>
+          </w:p>
+        </w:tc>
+        <w:tc>
+          <w:tcPr>
+            <w:tcW w:w="3117" w:type="dxa"/>
+          </w:tcPr>
+          <w:p>
+            <w:pPr>
+              <w:pStyle w:val="ListParagraph"/>
+              <w:ind w:left="0"/>
+              <w:rPr>
+                <w:rFonts w:ascii="Cambria" w:hAnsi="Cambria"/>
+              </w:rPr>
+            </w:pPr>
+            <w:r>
+              <w:rPr>
+                <w:rFonts w:ascii="Cambria" w:hAnsi="Cambria"/>
+              </w:rPr>
+              <w:t>SQL</w:t>
+            </w:r>
+          </w:p>
+        </w:tc>
+        <w:tc>
+          <w:tcPr>
+            <w:tcW w:w="3117" w:type="dxa"/>
+          </w:tcPr>
+          <w:p>
+            <w:pPr>
+              <w:pStyle w:val="ListParagraph"/>
+              <w:ind w:left="0"/>
+              <w:rPr>
+                <w:rFonts w:ascii="Cambria" w:hAnsi="Cambria"/>
+              </w:rPr>
+            </w:pPr>
+            <w:r>
+              <w:rPr>
+                <w:rFonts w:ascii="Cambria" w:hAnsi="Cambria"/>
+              </w:rPr>
+              <w:t>NoSQL</w:t>
+            </w:r>
+          </w:p>
+        </w:tc>
+      </w:tr>
+      <w:tr>
+        <w:tc>
+          <w:tcPr>
+            <w:tcW w:w="3116" w:type="dxa"/>
+          </w:tcPr>
+          <w:p>
+            <w:pPr>
+              <w:pStyle w:val="ListParagraph"/>
+              <w:ind w:left="0"/>
+              <w:rPr>
+                <w:rFonts w:ascii="Cambria" w:hAnsi="Cambria"/>
+              </w:rPr>
+            </w:pPr>
+            <w:r>
+              <w:rPr>
+                <w:rFonts w:ascii="Cambria" w:hAnsi="Cambria"/>
+              </w:rPr>
+              <w:t>Atomic</w:t>
+            </w:r>
+          </w:p>
+        </w:tc>
+        <w:tc>
+          <w:tcPr>
+            <w:tcW w:w="3117" w:type="dxa"/>
+          </w:tcPr>
+          <w:p>
+            <w:pPr>
+              <w:pStyle w:val="ListParagraph"/>
+              <w:numPr>
+                <w:ilvl w:val="0"/>
+                <w:numId w:val="4"/>
+              </w:numPr>
+              <w:rPr>
+                <w:rFonts w:ascii="Cambria" w:hAnsi="Cambria"/>
+              </w:rPr>
+            </w:pPr>
+            <w:r>
+              <w:rPr>
+                <w:rFonts w:ascii="Cambria" w:hAnsi="Cambria"/>
+              </w:rPr>
+              <w:t>Guarantee atomicity (basically means that in a SQL session, either all transactions are successful or none are successful)</w:t>
+            </w:r>
+          </w:p>
+          <w:p>
+            <w:pPr>
+              <w:pStyle w:val="ListParagraph"/>
+              <w:numPr>
+                <w:ilvl w:val="0"/>
+                <w:numId w:val="4"/>
+              </w:numPr>
+              <w:rPr>
+                <w:rFonts w:ascii="Cambria" w:hAnsi="Cambria"/>
+              </w:rPr>
+            </w:pPr>
+            <w:r>
+              <w:rPr>
+                <w:rFonts w:ascii="Cambria" w:hAnsi="Cambria"/>
+              </w:rPr>
+              <w:t>Advantages: Guarantee consistency</w:t>
+            </w:r>
+          </w:p>
+          <w:p>
+            <w:pPr>
+              <w:pStyle w:val="ListParagraph"/>
+              <w:numPr>
+                <w:ilvl w:val="0"/>
+                <w:numId w:val="4"/>
+              </w:numPr>
+              <w:rPr>
+                <w:rFonts w:ascii="Cambria" w:hAnsi="Cambria"/>
+              </w:rPr>
+            </w:pPr>
+            <w:r>
+              <w:rPr>
+                <w:rFonts w:ascii="Cambria" w:hAnsi="Cambria"/>
+              </w:rPr>
+              <w:t>Disadvantages:</w:t>
+            </w:r>
+          </w:p>
+          <w:p>
+            <w:pPr>
+              <w:pStyle w:val="ListParagraph"/>
+              <w:rPr>
+                <w:rFonts w:ascii="Cambria" w:hAnsi="Cambria"/>
+              </w:rPr>
+            </w:pPr>
+            <w:r>
+              <w:rPr>
+                <w:rFonts w:ascii="Cambria" w:hAnsi="Cambria"/>
+              </w:rPr>
+              <w:lastRenderedPageBreak/>
+              <w:t xml:space="preserve">Might not be the best for performance since it will introduce overheads like reversing the changes </w:t>
+            </w:r>
+          </w:p>
+        </w:tc>
+        <w:tc>
+          <w:tcPr>
+            <w:tcW w:w="3117" w:type="dxa"/>
+          </w:tcPr>
+          <w:p>
+            <w:pPr>
+              <w:pStyle w:val="ListParagraph"/>
+              <w:numPr>
+                <w:ilvl w:val="0"/>
+                <w:numId w:val="4"/>
+              </w:numPr>
+              <w:rPr>
+                <w:rFonts w:ascii="Cambria" w:hAnsi="Cambria"/>
+              </w:rPr>
+            </w:pPr>
+            <w:r>
+              <w:rPr>
+                <w:rFonts w:ascii="Cambria" w:hAnsi="Cambria"/>
+              </w:rPr>
+              <w:lastRenderedPageBreak/>
+              <w:t>Does not guarantee atomicity, so there will be situations like some transactions might be successful but the other might not.</w:t>
+            </w:r>
+          </w:p>
+        </w:tc>
+      </w:tr>
+      <w:tr>
+        <w:tc>
+          <w:tcPr>
+            <w:tcW w:w="3116" w:type="dxa"/>
+          </w:tcPr>
+          <w:p>
+            <w:pPr>
+              <w:pStyle w:val="ListParagraph"/>
+              <w:ind w:left="0"/>
+              <w:rPr>
+                <w:rFonts w:ascii="Cambria" w:hAnsi="Cambria"/>
+              </w:rPr>
+            </w:pPr>
+            <w:r>
+              <w:rPr>
+                <w:rFonts w:ascii="Cambria" w:hAnsi="Cambria"/>
+              </w:rPr>
+              <w:t>Consistency</w:t>
+            </w:r>
+          </w:p>
+        </w:tc>
+        <w:tc>
+          <w:tcPr>
+            <w:tcW w:w="3117" w:type="dxa"/>
+          </w:tcPr>
+          <w:p>
+            <w:pPr>
+              <w:pStyle w:val="ListParagraph"/>
+              <w:numPr>
+                <w:ilvl w:val="0"/>
+                <w:numId w:val="4"/>
+              </w:numPr>
+              <w:rPr>
+                <w:rFonts w:ascii="Cambria" w:hAnsi="Cambria"/>
+              </w:rPr>
+            </w:pPr>
+            <w:r>
+              <w:rPr>
+                <w:rFonts w:ascii="Cambria" w:hAnsi="Cambria"/>
+              </w:rPr>
+              <w:t>Guarantee consistency</w:t>
+            </w:r>
+          </w:p>
+          <w:p>
+            <w:pPr>
+              <w:pStyle w:val="ListParagraph"/>
+              <w:numPr>
+                <w:ilvl w:val="0"/>
+                <w:numId w:val="4"/>
+              </w:numPr>
+              <w:rPr>
+                <w:rFonts w:ascii="Cambria" w:hAnsi="Cambria"/>
+              </w:rPr>
+            </w:pPr>
+            <w:r>
+              <w:rPr>
+                <w:rFonts w:ascii="Cambria" w:hAnsi="Cambria"/>
+              </w:rPr>
+              <w:t>Advantages: The data that you query will always be latest data. This is really good for transactional queries.</w:t>
+            </w:r>
+          </w:p>
+          <w:p>
+            <w:pPr>
+              <w:pStyle w:val="ListParagraph"/>
+              <w:numPr>
+                <w:ilvl w:val="0"/>
+                <w:numId w:val="4"/>
+              </w:numPr>
+              <w:rPr>
+                <w:rFonts w:ascii="Cambria" w:hAnsi="Cambria"/>
+              </w:rPr>
+            </w:pPr>
+            <w:r>
+              <w:rPr>
+                <w:rFonts w:ascii="Cambria" w:hAnsi="Cambria"/>
+              </w:rPr>
+              <w:t>Disadvantages: Difficult for scaling, might not have partition tolerance since it will have to sync the data to all nodes to ensure consistency.</w:t>
+            </w:r>
+          </w:p>
+        </w:tc>
+        <w:tc>
+          <w:tcPr>
+            <w:tcW w:w="3117" w:type="dxa"/>
+          </w:tcPr>
+          <w:p>
+            <w:pPr>
+              <w:pStyle w:val="ListParagraph"/>
+              <w:numPr>
+                <w:ilvl w:val="0"/>
+                <w:numId w:val="4"/>
+              </w:numPr>
+              <w:rPr>
+                <w:rFonts w:ascii="Cambria" w:hAnsi="Cambria"/>
+              </w:rPr>
+            </w:pPr>
+            <w:r>
+              <w:rPr>
+                <w:rFonts w:ascii="Cambria" w:hAnsi="Cambria"/>
+              </w:rPr>
+              <w:t>Eventual consistency so the data you query might not be the latest data.</w:t>
+            </w:r>
+          </w:p>
+          <w:p>
+            <w:pPr>
+              <w:pStyle w:val="ListParagraph"/>
+              <w:numPr>
+                <w:ilvl w:val="0"/>
+                <w:numId w:val="4"/>
+              </w:numPr>
+              <w:rPr>
+                <w:rFonts w:ascii="Cambria" w:hAnsi="Cambria"/>
+              </w:rPr>
+            </w:pPr>
+            <w:r>
+              <w:rPr>
+                <w:rFonts w:ascii="Cambria" w:hAnsi="Cambria"/>
+              </w:rPr>
+              <w:t>Advantages: Good for performance and user experience.</w:t>
+            </w:r>
+          </w:p>
+          <w:p>
+            <w:pPr>
+              <w:pStyle w:val="ListParagraph"/>
+              <w:numPr>
+                <w:ilvl w:val="0"/>
+                <w:numId w:val="4"/>
+              </w:numPr>
+              <w:rPr>
+                <w:rFonts w:ascii="Cambria" w:hAnsi="Cambria"/>
+              </w:rPr>
+            </w:pPr>
+            <w:r>
+              <w:rPr>
+                <w:rFonts w:ascii="Cambria" w:hAnsi="Cambria"/>
+              </w:rPr>
+              <w:t>Disadvantages: Might not be suitable for tasks that require strong consistency like money transactions related tasks.</w:t>
+            </w:r>
+          </w:p>
+        </w:tc>
+      </w:tr>
+      <w:tr>
+        <w:tc>
+          <w:tcPr>
+            <w:tcW w:w="3116" w:type="dxa"/>
+          </w:tcPr>
+          <w:p>
+            <w:pPr>
+              <w:pStyle w:val="ListParagraph"/>
+              <w:ind w:left="0"/>
+              <w:rPr>
+                <w:rFonts w:ascii="Cambria" w:hAnsi="Cambria"/>
+              </w:rPr>
+            </w:pPr>
+            <w:r>
+              <w:rPr>
+                <w:rFonts w:ascii="Cambria" w:hAnsi="Cambria"/>
+              </w:rPr>
+              <w:t>Isolation</w:t>
+            </w:r>
+          </w:p>
+        </w:tc>
+        <w:tc>
+          <w:tcPr>
+            <w:tcW w:w="3117" w:type="dxa"/>
+          </w:tcPr>
+          <w:p>
+            <w:pPr>
+              <w:pStyle w:val="ListParagraph"/>
+              <w:numPr>
+                <w:ilvl w:val="0"/>
+                <w:numId w:val="4"/>
+              </w:numPr>
+              <w:rPr>
+                <w:rFonts w:ascii="Cambria" w:hAnsi="Cambria"/>
+              </w:rPr>
+            </w:pPr>
+            <w:r>
+              <w:rPr>
+                <w:rFonts w:ascii="Cambria" w:hAnsi="Cambria"/>
+              </w:rPr>
+              <w:t>Guarantee isolation, it means that if a process wants to perform a query on a row, it must first acquire a lock/mutex on that row.</w:t>
+            </w:r>
+          </w:p>
+          <w:p>
+            <w:pPr>
+              <w:pStyle w:val="ListParagraph"/>
+              <w:numPr>
+                <w:ilvl w:val="0"/>
+                <w:numId w:val="4"/>
+              </w:numPr>
+              <w:rPr>
+                <w:rFonts w:ascii="Cambria" w:hAnsi="Cambria"/>
+              </w:rPr>
+            </w:pPr>
+            <w:r>
+              <w:rPr>
+                <w:rFonts w:ascii="Cambria" w:hAnsi="Cambria"/>
+              </w:rPr>
+              <w:t>Advantages: Make sure that the data is always correct and consistent.</w:t>
+            </w:r>
+          </w:p>
+          <w:p>
+            <w:pPr>
+              <w:pStyle w:val="ListParagraph"/>
+              <w:numPr>
+                <w:ilvl w:val="0"/>
+                <w:numId w:val="4"/>
+              </w:numPr>
+              <w:rPr>
+                <w:rFonts w:ascii="Cambria" w:hAnsi="Cambria"/>
+              </w:rPr>
+            </w:pPr>
+            <w:r>
+              <w:rPr>
+                <w:rFonts w:ascii="Cambria" w:hAnsi="Cambria"/>
+              </w:rPr>
+              <w:t>Disadvantages: Might not be good for performance since each row can only be updated once at a time and because of overheads like managing locks</w:t>
+            </w:r>
+          </w:p>
+        </w:tc>
+        <w:tc>
+          <w:tcPr>
+            <w:tcW w:w="3117" w:type="dxa"/>
+          </w:tcPr>
+          <w:p>
+            <w:pPr>
+              <w:pStyle w:val="ListParagraph"/>
+              <w:numPr>
+                <w:ilvl w:val="0"/>
+                <w:numId w:val="4"/>
+              </w:numPr>
+              <w:rPr>
+                <w:rFonts w:ascii="Cambria" w:hAnsi="Cambria"/>
+              </w:rPr>
+            </w:pPr>
+            <w:r>
+              <w:rPr>
+                <w:rFonts w:ascii="Cambria" w:hAnsi="Cambria"/>
+              </w:rPr>
+              <w:t xml:space="preserve">Does not guarantee isolation, for instance, MongoDB allows you to config running multiple queries at the same time. </w:t>
+            </w:r>
+          </w:p>
+          <w:p>
+            <w:pPr>
+              <w:pStyle w:val="ListParagraph"/>
+              <w:numPr>
+                <w:ilvl w:val="0"/>
+                <w:numId w:val="4"/>
+              </w:numPr>
+              <w:rPr>
+                <w:rFonts w:ascii="Cambria" w:hAnsi="Cambria"/>
+              </w:rPr>
+            </w:pPr>
+            <w:r>
+              <w:rPr>
+                <w:rFonts w:ascii="Cambria" w:hAnsi="Cambria"/>
+              </w:rPr>
+              <w:t xml:space="preserve">Advantages: Great for performance </w:t>
+            </w:r>
+          </w:p>
+          <w:p>
+            <w:pPr>
+              <w:pStyle w:val="ListParagraph"/>
+              <w:numPr>
+                <w:ilvl w:val="0"/>
+                <w:numId w:val="4"/>
+              </w:numPr>
+              <w:rPr>
+                <w:rFonts w:ascii="Cambria" w:hAnsi="Cambria"/>
+              </w:rPr>
+            </w:pPr>
+            <w:r>
+              <w:rPr>
+                <w:rFonts w:ascii="Cambria" w:hAnsi="Cambria"/>
+              </w:rPr>
+              <w:t xml:space="preserve">Disadvantages: </w:t>
+            </w:r>
+            <w:r>
+              <w:rPr>
+                <w:rFonts w:ascii="Cambria" w:hAnsi="Cambria"/>
+              </w:rPr>
+              <w:t>Might lead to incorrect data.</w:t>
+            </w:r>
+          </w:p>
+        </w:tc>
+      </w:tr>
+      <w:tr>
+        <w:tc>
+          <w:tcPr>
+            <w:tcW w:w="3116" w:type="dxa"/>
+          </w:tcPr>
+          <w:p>
+            <w:pPr>
+              <w:pStyle w:val="ListParagraph"/>
+              <w:ind w:left="0"/>
+              <w:rPr>
+                <w:rFonts w:ascii="Cambria" w:hAnsi="Cambria"/>
+              </w:rPr>
+            </w:pPr>
+            <w:r>
+              <w:rPr>
+                <w:rFonts w:ascii="Cambria" w:hAnsi="Cambria"/>
+              </w:rPr>
+              <w:t>Durability</w:t>
+            </w:r>
+          </w:p>
+        </w:tc>
+        <w:tc>
+          <w:tcPr>
+            <w:tcW w:w="3117" w:type="dxa"/>
+          </w:tcPr>
+          <w:p>
+            <w:pPr>
+              <w:pStyle w:val="ListParagraph"/>
+              <w:numPr>
+                <w:ilvl w:val="0"/>
+                <w:numId w:val="4"/>
+              </w:numPr>
+              <w:rPr>
+                <w:rFonts w:ascii="Cambria" w:hAnsi="Cambria"/>
+              </w:rPr>
+            </w:pPr>
+            <w:r>
+              <w:rPr>
+                <w:rFonts w:ascii="Cambria" w:hAnsi="Cambria"/>
+              </w:rPr>
+              <w:t>The data will be written to the disk before marking the query as successful.</w:t>
+            </w:r>
+          </w:p>
+          <w:p>
+            <w:pPr>
+              <w:pStyle w:val="ListParagraph"/>
+              <w:numPr>
+                <w:ilvl w:val="0"/>
+                <w:numId w:val="4"/>
+              </w:numPr>
+              <w:rPr>
+                <w:rFonts w:ascii="Cambria" w:hAnsi="Cambria"/>
+              </w:rPr>
+            </w:pPr>
+            <w:r>
+              <w:rPr>
+                <w:rFonts w:ascii="Cambria" w:hAnsi="Cambria"/>
+              </w:rPr>
+              <w:t>Advantages: Strong reliability</w:t>
+            </w:r>
+          </w:p>
+          <w:p>
+            <w:pPr>
+              <w:pStyle w:val="ListParagraph"/>
+              <w:numPr>
+                <w:ilvl w:val="0"/>
+                <w:numId w:val="4"/>
+              </w:numPr>
+              <w:rPr>
+                <w:rFonts w:ascii="Cambria" w:hAnsi="Cambria"/>
+              </w:rPr>
+            </w:pPr>
+            <w:r>
+              <w:rPr>
+                <w:rFonts w:ascii="Cambria" w:hAnsi="Cambria"/>
+              </w:rPr>
+              <w:lastRenderedPageBreak/>
+              <w:t>Disadvantages: Not that great for performance</w:t>
+            </w:r>
+          </w:p>
+        </w:tc>
+        <w:tc>
+          <w:tcPr>
+            <w:tcW w:w="3117" w:type="dxa"/>
+          </w:tcPr>
+          <w:p>
+            <w:pPr>
+              <w:pStyle w:val="ListParagraph"/>
+              <w:numPr>
+                <w:ilvl w:val="0"/>
+                <w:numId w:val="4"/>
+              </w:numPr>
+              <w:rPr>
+                <w:rFonts w:ascii="Cambria" w:hAnsi="Cambria"/>
+              </w:rPr>
+            </w:pPr>
+            <w:r>
+              <w:rPr>
+                <w:rFonts w:ascii="Cambria" w:hAnsi="Cambria"/>
+              </w:rPr>
+              <w:lastRenderedPageBreak/>
+              <w:t xml:space="preserve">Durability might vary depends on the DB and configuration. For </w:t>
+            </w:r>
+            <w:proofErr w:type="gramStart"/>
+            <w:r>
+              <w:rPr>
+                <w:rFonts w:ascii="Cambria" w:hAnsi="Cambria"/>
+              </w:rPr>
+              <w:t>example ,</w:t>
+            </w:r>
+            <w:proofErr w:type="gramEnd"/>
+            <w:r>
+              <w:rPr>
+                <w:rFonts w:ascii="Cambria" w:hAnsi="Cambria"/>
+              </w:rPr>
+              <w:t xml:space="preserve"> </w:t>
+            </w:r>
+            <w:proofErr w:type="spellStart"/>
+            <w:r>
+              <w:rPr>
+                <w:rFonts w:ascii="Cambria" w:hAnsi="Cambria"/>
+              </w:rPr>
+              <w:t>CassandraDB</w:t>
+            </w:r>
+            <w:proofErr w:type="spellEnd"/>
+            <w:r>
+              <w:rPr>
+                <w:rFonts w:ascii="Cambria" w:hAnsi="Cambria"/>
+              </w:rPr>
+              <w:t xml:space="preserve"> allows developers to config the durability level </w:t>
+            </w:r>
+            <w:r>
+              <w:rPr>
+                <w:rFonts w:ascii="Cambria" w:hAnsi="Cambria"/>
+              </w:rPr>
+              <w:lastRenderedPageBreak/>
+              <w:t>like you can config it to mark a query as successful after it is being written to only ONE node.</w:t>
+            </w:r>
+          </w:p>
+          <w:p>
+            <w:pPr>
+              <w:pStyle w:val="ListParagraph"/>
+              <w:numPr>
+                <w:ilvl w:val="0"/>
+                <w:numId w:val="4"/>
+              </w:numPr>
+              <w:rPr>
+                <w:rFonts w:ascii="Cambria" w:hAnsi="Cambria"/>
+              </w:rPr>
+            </w:pPr>
+            <w:r>
+              <w:rPr>
+                <w:rFonts w:ascii="Cambria" w:hAnsi="Cambria"/>
+              </w:rPr>
+              <w:t xml:space="preserve">Advantages: Might be really good for performance </w:t>
+            </w:r>
+          </w:p>
+          <w:p>
+            <w:pPr>
+              <w:pStyle w:val="ListParagraph"/>
+              <w:numPr>
+                <w:ilvl w:val="0"/>
+                <w:numId w:val="4"/>
+              </w:numPr>
+              <w:rPr>
+                <w:rFonts w:ascii="Cambria" w:hAnsi="Cambria"/>
+              </w:rPr>
+            </w:pPr>
+            <w:r>
+              <w:rPr>
+                <w:rFonts w:ascii="Cambria" w:hAnsi="Cambria"/>
+              </w:rPr>
+              <w:t>Disadvantages: Might not be suitable for applications that require high durability</w:t>
+            </w:r>
+          </w:p>
+        </w:tc>
+      </w:tr>
+    </w:tbl>
+    <w:p>
+      <w:pPr>
+        <w:pStyle w:val="ListParagraph"/>
+        <w:rPr>
+          <w:rFonts w:ascii="Cambria" w:hAnsi="Cambria"/>
+        </w:rPr>
+      </w:pPr>
+    </w:p>
+    <w:p>
+      <w:pPr>
+        <w:pStyle w:val="ListParagraph"/>
+        <w:numPr>
+          <w:ilvl w:val="0"/>
+          <w:numId w:val="3"/>
+        </w:numPr>
+        <w:rPr>
+          <w:rFonts w:ascii="Cambria" w:hAnsi="Cambria"/>
+        </w:rPr>
+      </w:pPr>
+      <w:r>
+        <w:rPr>
+          <w:rFonts w:ascii="Cambria" w:hAnsi="Cambria"/>
+        </w:rPr>
+        <w:t>CAP Theorem</w:t>
+      </w:r>
+    </w:p>
+    <w:p>
+      <w:pPr>
+        <w:pStyle w:val="ListParagraph"/>
+        <w:rPr>
+          <w:rFonts w:ascii="Cambria" w:hAnsi="Cambria"/>
+        </w:rPr>
+      </w:pPr>
+      <w:r>
+        <w:rPr>
+          <w:rFonts w:ascii="Cambria" w:hAnsi="Cambria"/>
+        </w:rPr>
+        <w:t xml:space="preserve">Consistency: </w:t>
+      </w:r>
+      <w:r>
+        <w:rPr>
+          <w:rFonts w:ascii="Cambria" w:hAnsi="Cambria"/>
+        </w:rPr>
+        <w:t xml:space="preserve">Users always get the latest data </w:t>
+      </w:r>
+    </w:p>
+    <w:p>
+      <w:pPr>
+        <w:pStyle w:val="ListParagraph"/>
+        <w:rPr>
+          <w:rFonts w:ascii="Cambria" w:hAnsi="Cambria"/>
+        </w:rPr>
+      </w:pPr>
+      <w:r>
+        <w:rPr>
+          <w:rFonts w:ascii="Cambria" w:hAnsi="Cambria"/>
+        </w:rPr>
+        <w:t>Availability: Every request will be answered with a response (it can be failed or successful)</w:t>
+      </w:r>
+    </w:p>
+    <w:p>
+      <w:pPr>
+        <w:pStyle w:val="ListParagraph"/>
+        <w:rPr>
+          <w:rFonts w:ascii="Cambria" w:hAnsi="Cambria"/>
+        </w:rPr>
+      </w:pPr>
+      <w:r>
+        <w:rPr>
+          <w:rFonts w:ascii="Cambria" w:hAnsi="Cambria"/>
+        </w:rPr>
+        <w:t>Partition tolerance: The system still operates even if some nodes in the system are down.</w:t>
+      </w:r>
+    </w:p>
+    <w:p>
+      <w:pPr>
+        <w:pStyle w:val="ListParagraph"/>
+        <w:rPr>
+          <w:rFonts w:ascii="Cambria" w:hAnsi="Cambria"/>
+        </w:rPr>
+      </w:pPr>
+    </w:p>
+    <w:p>
+      <w:pPr>
+        <w:pStyle w:val="ListParagraph"/>
+        <w:rPr>
+          <w:rFonts w:ascii="Cambria" w:hAnsi="Cambria"/>
+        </w:rPr>
+      </w:pPr>
+      <w:r>
+        <w:rPr>
+          <w:rFonts w:ascii="Cambria" w:hAnsi="Cambria"/>
+        </w:rPr>
+        <w:t xml:space="preserve">AP: </w:t>
+      </w:r>
+      <w:proofErr w:type="spellStart"/>
+      <w:r>
+        <w:rPr>
+          <w:rFonts w:ascii="Cambria" w:hAnsi="Cambria"/>
+        </w:rPr>
+        <w:t>CassandraDB</w:t>
+      </w:r>
+      <w:proofErr w:type="spellEnd"/>
+      <w:r>
+        <w:rPr>
+          <w:rFonts w:ascii="Cambria" w:hAnsi="Cambria"/>
+        </w:rPr>
+        <w:t xml:space="preserve"> </w:t>
+      </w:r>
+    </w:p>
+    <w:p>
+      <w:pPr>
+        <w:pStyle w:val="ListParagraph"/>
+        <w:rPr>
+          <w:rFonts w:ascii="Cambria" w:hAnsi="Cambria"/>
+        </w:rPr>
+      </w:pPr>
+      <w:r>
+        <w:rPr>
+          <w:rFonts w:ascii="Cambria" w:hAnsi="Cambria"/>
+        </w:rPr>
+        <w:t>CP: MongoDB (might reject certain write operations and might not response to all queries)</w:t>
+      </w:r>
+    </w:p>
+    <w:p>
+      <w:pPr>
+        <w:pStyle w:val="ListParagraph"/>
+        <w:rPr>
+          <w:rFonts w:ascii="Cambria" w:hAnsi="Cambria"/>
+        </w:rPr>
+      </w:pPr>
+      <w:r>
+        <w:rPr>
+          <w:rFonts w:ascii="Cambria" w:hAnsi="Cambria"/>
+        </w:rPr>
+        <w:t>CA: PostgreSQL (if the communication between the master node and the slave nodes fail, the system will not be able to operate normally)</w:t>
+      </w:r>
+    </w:p>
+    <w:p>
+      <w:pPr>
+        <w:pStyle w:val="ListParagraph"/>
+        <w:rPr>
+          <w:rFonts w:ascii="Cambria" w:hAnsi="Cambria"/>
+        </w:rPr>
+      </w:pPr>
+    </w:p>
+    <w:p>
+      <w:pPr>
+        <w:pStyle w:val="ListParagraph"/>
+        <w:numPr>
+          <w:ilvl w:val="0"/>
+          <w:numId w:val="3"/>
+        </w:numPr>
+        <w:rPr>
+          <w:rFonts w:ascii="Cambria" w:hAnsi="Cambria"/>
+        </w:rPr>
+      </w:pPr>
+      <w:r>
+        <w:rPr>
+          <w:rFonts w:ascii="Cambria" w:hAnsi="Cambria"/>
+        </w:rPr>
+        <w:t>SOLID</w:t>
+      </w:r>
+    </w:p>
+    <w:p>
+      <w:pPr>
+        <w:pStyle w:val="ListParagraph"/>
+        <w:rPr>
+          <w:rFonts w:ascii="Cambria" w:hAnsi="Cambria"/>
+        </w:rPr>
+      </w:pPr>
+      <w:r>
+        <w:rPr>
+          <w:rFonts w:ascii="Cambria" w:hAnsi="Cambria"/>
+        </w:rPr>
+        <w:t>Single Responsibility: A class should have only one purpose</w:t>
+      </w:r>
+    </w:p>
+    <w:p>
+      <w:pPr>
+        <w:pStyle w:val="ListParagraph"/>
+        <w:rPr>
+          <w:rFonts w:ascii="Cambria" w:hAnsi="Cambria"/>
+        </w:rPr>
+      </w:pPr>
+      <w:r>
+        <w:rPr>
+          <w:rFonts w:ascii="Cambria" w:hAnsi="Cambria"/>
+        </w:rPr>
+        <w:t>Open-Closed Principle: Open for extension but closed for modification</w:t>
+      </w:r>
+    </w:p>
+    <w:p>
+      <w:pPr>
+        <w:pStyle w:val="ListParagraph"/>
+        <w:rPr>
+          <w:rFonts w:ascii="Cambria" w:hAnsi="Cambria"/>
+        </w:rPr>
+      </w:pPr>
+      <w:proofErr w:type="spellStart"/>
+      <w:r>
+        <w:rPr>
+          <w:rFonts w:ascii="Cambria" w:hAnsi="Cambria"/>
+        </w:rPr>
+        <w:t>Liskov</w:t>
+      </w:r>
+      <w:proofErr w:type="spellEnd"/>
+      <w:r>
+        <w:rPr>
+          <w:rFonts w:ascii="Cambria" w:hAnsi="Cambria"/>
+        </w:rPr>
+        <w:t xml:space="preserve"> Substitution Principle: </w:t>
+      </w:r>
+      <w:r>
+        <w:rPr>
+          <w:rFonts w:ascii="Cambria" w:hAnsi="Cambria"/>
+        </w:rPr>
+        <w:t>If class B is a child of class A, then every method that uses class A should also be able to use class B normally.</w:t>
+      </w:r>
+    </w:p>
+    <w:p>
+      <w:pPr>
+        <w:pStyle w:val="ListParagraph"/>
+        <w:rPr>
+          <w:rFonts w:ascii="Cambria" w:hAnsi="Cambria"/>
+        </w:rPr>
+      </w:pPr>
+      <w:r>
+        <w:rPr>
+          <w:rFonts w:ascii="Cambria" w:hAnsi="Cambria"/>
+        </w:rPr>
+        <w:t>Interface Segregation Principle: This principle encourages developers to split a large / complicated interface into smaller ones so if you want to inherit a new class from that interface you don’t have to implement methods that you don’t need.</w:t>
+      </w:r>
+    </w:p>
+    <w:p>
+      <w:pPr>
+        <w:pStyle w:val="ListParagraph"/>
+        <w:rPr>
+          <w:rFonts w:ascii="Cambria" w:hAnsi="Cambria"/>
+        </w:rPr>
+      </w:pPr>
+      <w:r>
+        <w:rPr>
+          <w:rFonts w:ascii="Cambria" w:hAnsi="Cambria"/>
+        </w:rPr>
+        <w:t>Dependency Inversion Principle</w:t>
+      </w:r>
+      <w:r>
+        <w:rPr>
+          <w:rFonts w:ascii="Cambria" w:hAnsi="Cambria"/>
+        </w:rPr>
+        <w:t>: High level code should not depend on low level code</w:t>
+      </w:r>
+    </w:p>
+    <w:p>
+      <w:pPr>
+        <w:pStyle w:val="ListParagraph"/>
+        <w:rPr>
+          <w:rFonts w:ascii="Cambria" w:hAnsi="Cambria"/>
+        </w:rPr>
+      </w:pPr>
+    </w:p>
+    <w:p>
+      <w:pPr>
+        <w:pStyle w:val="ListParagraph"/>
+        <w:numPr>
+          <w:ilvl w:val="0"/>
+          <w:numId w:val="3"/>
+        </w:numPr>
+        <w:rPr>
+          <w:rFonts w:ascii="Cambria" w:hAnsi="Cambria"/>
+        </w:rPr>
+      </w:pPr>
+      <w:r>
+        <w:rPr>
+          <w:rFonts w:ascii="Cambria" w:hAnsi="Cambria"/>
+        </w:rPr>
+        <w:t>Work experience</w:t>
+      </w:r>
+      <w:bookmarkStart w:id="0" w:name="_GoBack"/>
+      <w:bookmarkEnd w:id="0"/>
+    </w:p>
     <w:p>
       <w:pPr>
         <w:pStyle w:val="ListParagraph"/>
@@ -814,6 +2175,119 @@
 <file path=word/numbering.xml><?xml version="1.0" encoding="utf-8"?>
 <w:numbering xmlns:wpc="http://schemas.microsoft.com/office/word/2010/wordprocessingCanvas" xmlns:cx="http://schemas.microsoft.com/office/drawing/2014/chartex" xmlns:cx1="http://schemas.microsoft.com/office/drawing/2015/9/8/chartex" xmlns:cx2="http://schemas.microsoft.com/office/drawing/2015/10/21/chartex" xmlns:cx3="http://schemas.microsoft.com/office/drawing/2016/5/9/chartex" xmlns:cx4="http://schemas.microsoft.com/office/drawing/2016/5/10/chartex" xmlns:cx5="http://schemas.microsoft.com/office/drawing/2016/5/11/chartex" xmlns:cx6="http://schemas.microsoft.com/office/drawing/2016/5/12/chartex" xmlns:cx7="http://schemas.microsoft.com/office/drawing/2016/5/13/chartex" xmlns:cx8="http://schemas.microsoft.com/office/drawing/2016/5/14/chartex" xmlns:mc="http://schemas.openxmlformats.org/markup-compatibility/2006" xmlns:aink="http://schemas.microsoft.com/office/drawing/2016/ink" xmlns:am3d="http://schemas.microsoft.com/office/drawing/2017/model3d" xmlns:o="urn:schemas-microsoft-com:office:office" xmlns:r="http://schemas.openxmlformats.org/officeDocument/2006/relationships" xmlns:m="http://schemas.openxmlformats.org/officeDocument/2006/math" xmlns:v="urn:schemas-microsoft-com:vml" xmlns:wp14="http://schemas.microsoft.com/office/word/2010/wordprocessingDrawing" xmlns:wp="http://schemas.openxmlformats.org/drawingml/2006/wordprocessingDrawing" xmlns:w10="urn:schemas-microsoft-com:office:word" xmlns:w="http://schemas.openxmlformats.org/wordprocessingml/2006/main" xmlns:w14="http://schemas.microsoft.com/office/word/2010/wordml" xmlns:w15="http://schemas.microsoft.com/office/word/2012/wordml" xmlns:w16cid="http://schemas.microsoft.com/office/word/2016/wordml/cid" xmlns:w16se="http://schemas.microsoft.com/office/word/2015/wordml/symex" xmlns:wpg="http://schemas.microsoft.com/office/word/2010/wordprocessingGroup" xmlns:wpi="http://schemas.microsoft.com/office/word/2010/wordprocessingInk" xmlns:wne="http://schemas.microsoft.com/office/word/2006/wordml" xmlns:wps="http://schemas.microsoft.com/office/word/2010/wordprocessingShape" mc:Ignorable="w14 w15 w16se w16cid wp14">
   <w:abstractNum w:abstractNumId="0" w15:restartNumberingAfterBreak="0">
+    <w:nsid w:val="03C12836"/>
+    <w:multiLevelType w:val="hybridMultilevel"/>
+    <w:tmpl w:val="94E80B78"/>
+    <w:lvl w:ilvl="0" w:tplc="2D7EA69E">
+      <w:start w:val="2"/>
+      <w:numFmt w:val="bullet"/>
+      <w:lvlText w:val="-"/>
+      <w:lvlJc w:val="left"/>
+      <w:pPr>
+        <w:ind w:left="720" w:hanging="360"/>
+      </w:pPr>
+      <w:rPr>
+        <w:rFonts w:ascii="Cambria" w:eastAsiaTheme="minorHAnsi" w:hAnsi="Cambria" w:cstheme="minorBidi" w:hint="default"/>
+      </w:rPr>
+    </w:lvl>
+    <w:lvl w:ilvl="1" w:tplc="04090003" w:tentative="1">
+      <w:start w:val="1"/>
+      <w:numFmt w:val="bullet"/>
+      <w:lvlText w:val="o"/>
+      <w:lvlJc w:val="left"/>
+      <w:pPr>
+        <w:ind w:left="1440" w:hanging="360"/>
+      </w:pPr>
+      <w:rPr>
+        <w:rFonts w:ascii="Courier New" w:hAnsi="Courier New" w:cs="Courier New" w:hint="default"/>
+      </w:rPr>
+    </w:lvl>
+    <w:lvl w:ilvl="2" w:tplc="04090005" w:tentative="1">
+      <w:start w:val="1"/>
+      <w:numFmt w:val="bullet"/>
+      <w:lvlText w:val=""/>
+      <w:lvlJc w:val="left"/>
+      <w:pPr>
+        <w:ind w:left="2160" w:hanging="360"/>
+      </w:pPr>
+      <w:rPr>
+        <w:rFonts w:ascii="Wingdings" w:hAnsi="Wingdings" w:hint="default"/>
+      </w:rPr>
+    </w:lvl>
+    <w:lvl w:ilvl="3" w:tplc="04090001" w:tentative="1">
+      <w:start w:val="1"/>
+      <w:numFmt w:val="bullet"/>
+      <w:lvlText w:val=""/>
+      <w:lvlJc w:val="left"/>
+      <w:pPr>
+        <w:ind w:left="2880" w:hanging="360"/>
+      </w:pPr>
+      <w:rPr>
+        <w:rFonts w:ascii="Symbol" w:hAnsi="Symbol" w:hint="default"/>
+      </w:rPr>
+    </w:lvl>
+    <w:lvl w:ilvl="4" w:tplc="04090003" w:tentative="1">
+      <w:start w:val="1"/>
+      <w:numFmt w:val="bullet"/>
+      <w:lvlText w:val="o"/>
+      <w:lvlJc w:val="left"/>
+      <w:pPr>
+        <w:ind w:left="3600" w:hanging="360"/>
+      </w:pPr>
+      <w:rPr>
+        <w:rFonts w:ascii="Courier New" w:hAnsi="Courier New" w:cs="Courier New" w:hint="default"/>
+      </w:rPr>
+    </w:lvl>
+    <w:lvl w:ilvl="5" w:tplc="04090005" w:tentative="1">
+      <w:start w:val="1"/>
+      <w:numFmt w:val="bullet"/>
+      <w:lvlText w:val=""/>
+      <w:lvlJc w:val="left"/>
+      <w:pPr>
+        <w:ind w:left="4320" w:hanging="360"/>
+      </w:pPr>
+      <w:rPr>
+        <w:rFonts w:ascii="Wingdings" w:hAnsi="Wingdings" w:hint="default"/>
+      </w:rPr>
+    </w:lvl>
+    <w:lvl w:ilvl="6" w:tplc="04090001" w:tentative="1">
+      <w:start w:val="1"/>
+      <w:numFmt w:val="bullet"/>
+      <w:lvlText w:val=""/>
+      <w:lvlJc w:val="left"/>
+      <w:pPr>
+        <w:ind w:left="5040" w:hanging="360"/>
+      </w:pPr>
+      <w:rPr>
+        <w:rFonts w:ascii="Symbol" w:hAnsi="Symbol" w:hint="default"/>
+      </w:rPr>
+    </w:lvl>
+    <w:lvl w:ilvl="7" w:tplc="04090003" w:tentative="1">
+      <w:start w:val="1"/>
+      <w:numFmt w:val="bullet"/>
+      <w:lvlText w:val="o"/>
+      <w:lvlJc w:val="left"/>
+      <w:pPr>
+        <w:ind w:left="5760" w:hanging="360"/>
+      </w:pPr>
+      <w:rPr>
+        <w:rFonts w:ascii="Courier New" w:hAnsi="Courier New" w:cs="Courier New" w:hint="default"/>
+      </w:rPr>
+    </w:lvl>
+    <w:lvl w:ilvl="8" w:tplc="04090005" w:tentative="1">
+      <w:start w:val="1"/>
+      <w:numFmt w:val="bullet"/>
+      <w:lvlText w:val=""/>
+      <w:lvlJc w:val="left"/>
+      <w:pPr>
+        <w:ind w:left="6480" w:hanging="360"/>
+      </w:pPr>
+      <w:rPr>
+        <w:rFonts w:ascii="Wingdings" w:hAnsi="Wingdings" w:hint="default"/>
+      </w:rPr>
+    </w:lvl>
+  </w:abstractNum>
+  <w:abstractNum w:abstractNumId="1" w15:restartNumberingAfterBreak="0">
     <w:nsid w:val="1A027B5C"/>
     <w:multiLevelType w:val="hybridMultilevel"/>
     <w:tmpl w:val="A5C03216"/>
@@ -902,7 +2376,7 @@
       </w:pPr>
     </w:lvl>
   </w:abstractNum>
-  <w:abstractNum w:abstractNumId="1" w15:restartNumberingAfterBreak="0">
+  <w:abstractNum w:abstractNumId="2" w15:restartNumberingAfterBreak="0">
     <w:nsid w:val="1ED1635C"/>
     <w:multiLevelType w:val="hybridMultilevel"/>
     <w:tmpl w:val="4352F85E"/>
@@ -991,7 +2465,7 @@
       </w:pPr>
     </w:lvl>
   </w:abstractNum>
-  <w:abstractNum w:abstractNumId="2" w15:restartNumberingAfterBreak="0">
+  <w:abstractNum w:abstractNumId="3" w15:restartNumberingAfterBreak="0">
     <w:nsid w:val="5D4A3854"/>
     <w:multiLevelType w:val="hybridMultilevel"/>
     <w:tmpl w:val="0BF88FAC"/>
@@ -1081,13 +2555,16 @@
     </w:lvl>
   </w:abstractNum>
   <w:num w:numId="1">
-    <w:abstractNumId w:val="0"/>
+    <w:abstractNumId w:val="1"/>
   </w:num>
   <w:num w:numId="2">
+    <w:abstractNumId w:val="3"/>
+  </w:num>
+  <w:num w:numId="3">
     <w:abstractNumId w:val="2"/>
   </w:num>
-  <w:num w:numId="3">
-    <w:abstractNumId w:val="1"/>
+  <w:num w:numId="4">
+    <w:abstractNumId w:val="0"/>
   </w:num>
 </w:numbering>
 </file>

</xml_diff>